<commit_message>
Kleine update aan de attributenlijst en het relationeel model
</commit_message>
<xml_diff>
--- a/ERD ontwerpen/Ontwerpdocument ERD van Dion-Iris-en-Chris.docx
+++ b/ERD ontwerpen/Ontwerpdocument ERD van Dion-Iris-en-Chris.docx
@@ -30,6 +30,11 @@
     <w:p>
       <w:r>
         <w:t>Klas: HAINF24VT1A</w:t>
+      </w:r>
+    </w:p>
+    <w:p>
+      <w:r>
+        <w:t>Versie: 2</w:t>
       </w:r>
     </w:p>
     <w:p/>
@@ -132,13 +137,12 @@
         <w:rPr>
           <w:b/>
           <w:bCs/>
-          <w:noProof/>
         </w:rPr>
         <w:drawing>
-          <wp:inline distT="0" distB="0" distL="0" distR="0" wp14:anchorId="6DDD45DB" wp14:editId="616465E1">
-            <wp:extent cx="4122777" cy="2667231"/>
+          <wp:inline distT="0" distB="0" distL="0" distR="0" wp14:anchorId="2E329A25" wp14:editId="338772F3">
+            <wp:extent cx="3947502" cy="2476715"/>
             <wp:effectExtent l="0" t="0" r="0" b="0"/>
-            <wp:docPr id="813919464" name="Afbeelding 1" descr="Afbeelding met tekst, schermopname, Lettertype&#10;&#10;Door AI gegenereerde inhoud is mogelijk onjuist."/>
+            <wp:docPr id="74197373" name="Afbeelding 1" descr="Afbeelding met tekst, schermopname, Lettertype, nummer&#10;&#10;Door AI gegenereerde inhoud is mogelijk onjuist."/>
             <wp:cNvGraphicFramePr>
               <a:graphicFrameLocks xmlns:a="http://schemas.openxmlformats.org/drawingml/2006/main" noChangeAspect="1"/>
             </wp:cNvGraphicFramePr>
@@ -146,7 +150,7 @@
               <a:graphicData uri="http://schemas.openxmlformats.org/drawingml/2006/picture">
                 <pic:pic xmlns:pic="http://schemas.openxmlformats.org/drawingml/2006/picture">
                   <pic:nvPicPr>
-                    <pic:cNvPr id="813919464" name="Afbeelding 1" descr="Afbeelding met tekst, schermopname, Lettertype&#10;&#10;Door AI gegenereerde inhoud is mogelijk onjuist."/>
+                    <pic:cNvPr id="74197373" name="Afbeelding 1" descr="Afbeelding met tekst, schermopname, Lettertype, nummer&#10;&#10;Door AI gegenereerde inhoud is mogelijk onjuist."/>
                     <pic:cNvPicPr/>
                   </pic:nvPicPr>
                   <pic:blipFill>
@@ -158,7 +162,7 @@
                   <pic:spPr>
                     <a:xfrm>
                       <a:off x="0" y="0"/>
-                      <a:ext cx="4122777" cy="2667231"/>
+                      <a:ext cx="3947502" cy="2476715"/>
                     </a:xfrm>
                     <a:prstGeom prst="rect">
                       <a:avLst/>
@@ -191,6 +195,22 @@
           <w:b/>
           <w:bCs/>
         </w:rPr>
+        <w:br w:type="page"/>
+      </w:r>
+    </w:p>
+    <w:p>
+      <w:pPr>
+        <w:rPr>
+          <w:b/>
+          <w:bCs/>
+        </w:rPr>
+      </w:pPr>
+      <w:r>
+        <w:rPr>
+          <w:b/>
+          <w:bCs/>
+        </w:rPr>
+        <w:lastRenderedPageBreak/>
         <w:t>Functionaliteit en totaliteit in zinnen</w:t>
       </w:r>
     </w:p>
@@ -207,7 +227,6 @@
           <w:bCs/>
           <w:noProof/>
         </w:rPr>
-        <w:lastRenderedPageBreak/>
         <w:drawing>
           <wp:inline distT="0" distB="0" distL="0" distR="0" wp14:anchorId="06978F9B" wp14:editId="69E3AD6C">
             <wp:extent cx="4054191" cy="3711262"/>
@@ -307,29 +326,32 @@
           <w:b/>
           <w:bCs/>
         </w:rPr>
+        <w:br w:type="page"/>
+      </w:r>
+    </w:p>
+    <w:p>
+      <w:pPr>
+        <w:rPr>
+          <w:b/>
+          <w:bCs/>
+        </w:rPr>
+      </w:pPr>
+      <w:r>
+        <w:rPr>
+          <w:b/>
+          <w:bCs/>
+        </w:rPr>
+        <w:lastRenderedPageBreak/>
         <w:t>Relationeel model</w:t>
       </w:r>
     </w:p>
     <w:p>
-      <w:pPr>
-        <w:rPr>
-          <w:b/>
-          <w:bCs/>
-          <w:noProof/>
-        </w:rPr>
-      </w:pPr>
-    </w:p>
-    <w:p>
       <w:r>
-        <w:rPr>
-          <w:noProof/>
-        </w:rPr>
-        <w:lastRenderedPageBreak/>
         <w:drawing>
-          <wp:inline distT="0" distB="0" distL="0" distR="0" wp14:anchorId="083D5AC5" wp14:editId="642DE553">
-            <wp:extent cx="5760720" cy="2743835"/>
-            <wp:effectExtent l="0" t="0" r="0" b="0"/>
-            <wp:docPr id="426355922" name="Afbeelding 1" descr="Afbeelding met tekst, schermopname, Lettertype, software&#10;&#10;Door AI gegenereerde inhoud is mogelijk onjuist."/>
+          <wp:inline distT="0" distB="0" distL="0" distR="0" wp14:anchorId="593CD2FA" wp14:editId="17A86B5A">
+            <wp:extent cx="5760720" cy="2752725"/>
+            <wp:effectExtent l="0" t="0" r="0" b="9525"/>
+            <wp:docPr id="2142869412" name="Afbeelding 1" descr="Afbeelding met tekst, schermopname, Lettertype, nummer&#10;&#10;Door AI gegenereerde inhoud is mogelijk onjuist."/>
             <wp:cNvGraphicFramePr>
               <a:graphicFrameLocks xmlns:a="http://schemas.openxmlformats.org/drawingml/2006/main" noChangeAspect="1"/>
             </wp:cNvGraphicFramePr>
@@ -337,7 +359,7 @@
               <a:graphicData uri="http://schemas.openxmlformats.org/drawingml/2006/picture">
                 <pic:pic xmlns:pic="http://schemas.openxmlformats.org/drawingml/2006/picture">
                   <pic:nvPicPr>
-                    <pic:cNvPr id="426355922" name="Afbeelding 1" descr="Afbeelding met tekst, schermopname, Lettertype, software&#10;&#10;Door AI gegenereerde inhoud is mogelijk onjuist."/>
+                    <pic:cNvPr id="2142869412" name="Afbeelding 1" descr="Afbeelding met tekst, schermopname, Lettertype, nummer&#10;&#10;Door AI gegenereerde inhoud is mogelijk onjuist."/>
                     <pic:cNvPicPr/>
                   </pic:nvPicPr>
                   <pic:blipFill>
@@ -349,7 +371,7 @@
                   <pic:spPr>
                     <a:xfrm>
                       <a:off x="0" y="0"/>
-                      <a:ext cx="5760720" cy="2743835"/>
+                      <a:ext cx="5760720" cy="2752725"/>
                     </a:xfrm>
                     <a:prstGeom prst="rect">
                       <a:avLst/>

</xml_diff>